<commit_message>
March 25 website changes
</commit_message>
<xml_diff>
--- a/assets/docs/resume/resume-prajit-das-032225.docx
+++ b/assets/docs/resume/resume-prajit-das-032225.docx
@@ -596,7 +596,7 @@
               </wp:inline>
             </w:drawing>
           </mc:Choice>
-          <mc:Fallback xmlns:sl="http://schemas.openxmlformats.org/schemaLibrary/2006/main" xmlns:a="http://schemas.openxmlformats.org/drawingml/2006/main" xmlns:pic="http://schemas.openxmlformats.org/drawingml/2006/picture" xmlns:c="http://schemas.openxmlformats.org/drawingml/2006/chart" xmlns:lc="http://schemas.openxmlformats.org/drawingml/2006/lockedCanvas" xmlns:dgm="http://schemas.openxmlformats.org/drawingml/2006/diagram">
+          <mc:Fallback xmlns:dgm="http://schemas.openxmlformats.org/drawingml/2006/diagram" xmlns:lc="http://schemas.openxmlformats.org/drawingml/2006/lockedCanvas" xmlns:c="http://schemas.openxmlformats.org/drawingml/2006/chart" xmlns:pic="http://schemas.openxmlformats.org/drawingml/2006/picture" xmlns:a="http://schemas.openxmlformats.org/drawingml/2006/main" xmlns:sl="http://schemas.openxmlformats.org/schemaLibrary/2006/main">
             <w:drawing>
               <wp:inline distB="0" distT="0" distL="0" distR="0">
                 <wp:extent cx="119253" cy="119253"/>
@@ -1523,7 +1523,7 @@
               </wp:inline>
             </w:drawing>
           </mc:Choice>
-          <mc:Fallback xmlns:sl="http://schemas.openxmlformats.org/schemaLibrary/2006/main" xmlns:a="http://schemas.openxmlformats.org/drawingml/2006/main" xmlns:pic="http://schemas.openxmlformats.org/drawingml/2006/picture" xmlns:c="http://schemas.openxmlformats.org/drawingml/2006/chart" xmlns:lc="http://schemas.openxmlformats.org/drawingml/2006/lockedCanvas" xmlns:dgm="http://schemas.openxmlformats.org/drawingml/2006/diagram">
+          <mc:Fallback xmlns:dgm="http://schemas.openxmlformats.org/drawingml/2006/diagram" xmlns:lc="http://schemas.openxmlformats.org/drawingml/2006/lockedCanvas" xmlns:c="http://schemas.openxmlformats.org/drawingml/2006/chart" xmlns:pic="http://schemas.openxmlformats.org/drawingml/2006/picture" xmlns:a="http://schemas.openxmlformats.org/drawingml/2006/main" xmlns:sl="http://schemas.openxmlformats.org/schemaLibrary/2006/main">
             <w:drawing>
               <wp:inline distB="0" distT="0" distL="0" distR="0">
                 <wp:extent cx="119253" cy="119253"/>
@@ -2983,7 +2983,7 @@
               </wp:inline>
             </w:drawing>
           </mc:Choice>
-          <mc:Fallback xmlns:sl="http://schemas.openxmlformats.org/schemaLibrary/2006/main" xmlns:a="http://schemas.openxmlformats.org/drawingml/2006/main" xmlns:pic="http://schemas.openxmlformats.org/drawingml/2006/picture" xmlns:c="http://schemas.openxmlformats.org/drawingml/2006/chart" xmlns:lc="http://schemas.openxmlformats.org/drawingml/2006/lockedCanvas" xmlns:dgm="http://schemas.openxmlformats.org/drawingml/2006/diagram">
+          <mc:Fallback xmlns:dgm="http://schemas.openxmlformats.org/drawingml/2006/diagram" xmlns:lc="http://schemas.openxmlformats.org/drawingml/2006/lockedCanvas" xmlns:c="http://schemas.openxmlformats.org/drawingml/2006/chart" xmlns:pic="http://schemas.openxmlformats.org/drawingml/2006/picture" xmlns:a="http://schemas.openxmlformats.org/drawingml/2006/main" xmlns:sl="http://schemas.openxmlformats.org/schemaLibrary/2006/main">
             <w:drawing>
               <wp:inline distB="0" distT="0" distL="0" distR="0">
                 <wp:extent cx="128397" cy="128397"/>
@@ -4331,6 +4331,12 @@
         </w:rPr>
         <w:t xml:space="preserve"> and with assurance of security and compliance.</w:t>
       </w:r>
+      <w:r>
+        <w:rPr>
+          <w:rFonts w:ascii="Calibri Light" w:eastAsia="Proxima Nova" w:hAnsi="Calibri Light" w:cs="Calibri Light"/>
+        </w:rPr>
+        <w:t xml:space="preserve"> Built product Serviceability improvements and Observability enhancements for better tracking of issues in SaaS environments.</w:t>
+      </w:r>
     </w:p>
     <w:p>
       <w:pPr>
@@ -4760,7 +4766,6 @@
           <w:rFonts w:ascii="Calibri Light" w:eastAsia="Proxima Nova" w:hAnsi="Calibri Light" w:cs="Calibri Light"/>
           <w:color w:val="000000"/>
         </w:rPr>
-        <w:lastRenderedPageBreak/>
         <w:t>Technical Product Manager</w:t>
       </w:r>
       <w:r>

</xml_diff>